<commit_message>
Updated Questions for the description document
</commit_message>
<xml_diff>
--- a/Dataset Description.docx
+++ b/Dataset Description.docx
@@ -404,13 +404,7 @@
           </w:tcPr>
           <w:p>
             <w:r>
-              <w:t xml:space="preserve">Describes in text the employee’s opinion of the </w:t>
-            </w:r>
-            <w:r>
-              <w:t>negative</w:t>
-            </w:r>
-            <w:r>
-              <w:t xml:space="preserve"> aspects of working at the company</w:t>
+              <w:t>Describes in text the employee’s opinion of the negative aspects of working at the company</w:t>
             </w:r>
           </w:p>
         </w:tc>
@@ -543,13 +537,7 @@
           </w:tcPr>
           <w:p>
             <w:r>
-              <w:t xml:space="preserve">A numerical rating for the employee’s impression of </w:t>
-            </w:r>
-            <w:r>
-              <w:t>the culture and values of</w:t>
-            </w:r>
-            <w:r>
-              <w:t xml:space="preserve"> the company. Rated on a scale from 1-5, where 1 is the lowest score and 5 is the highest score.</w:t>
+              <w:t>A numerical rating for the employee’s impression of the culture and values of the company. Rated on a scale from 1-5, where 1 is the lowest score and 5 is the highest score.</w:t>
             </w:r>
           </w:p>
         </w:tc>
@@ -586,13 +574,7 @@
           </w:tcPr>
           <w:p>
             <w:r>
-              <w:t>A numerical rating for the employee’s impression of the c</w:t>
-            </w:r>
-            <w:r>
-              <w:t>areer opportunities at</w:t>
-            </w:r>
-            <w:r>
-              <w:t xml:space="preserve"> the company. Rated on a scale from 1-5, where 1 is the lowest score and 5 is the highest score.</w:t>
+              <w:t>A numerical rating for the employee’s impression of the career opportunities at the company. Rated on a scale from 1-5, where 1 is the lowest score and 5 is the highest score.</w:t>
             </w:r>
           </w:p>
         </w:tc>
@@ -624,13 +606,7 @@
           </w:tcPr>
           <w:p>
             <w:r>
-              <w:t xml:space="preserve">A numerical rating for the employee’s impression of the </w:t>
-            </w:r>
-            <w:r>
-              <w:t>compensation and benefits</w:t>
-            </w:r>
-            <w:r>
-              <w:t xml:space="preserve"> of the company. Rated on a scale from 1-5, where 1 is the lowest score and 5 is the highest score.</w:t>
+              <w:t>A numerical rating for the employee’s impression of the compensation and benefits of the company. Rated on a scale from 1-5, where 1 is the lowest score and 5 is the highest score.</w:t>
             </w:r>
           </w:p>
         </w:tc>
@@ -676,11 +652,9 @@
             <w:r>
               <w:t xml:space="preserve"> </w:t>
             </w:r>
-            <w:proofErr w:type="spellStart"/>
-            <w:r>
-              <w:t>compteny</w:t>
-            </w:r>
-            <w:proofErr w:type="spellEnd"/>
+            <w:r>
+              <w:t>competency</w:t>
+            </w:r>
             <w:r>
               <w:t xml:space="preserve"> of their senior management at the company</w:t>
             </w:r>
@@ -756,10 +730,125 @@
       </w:tr>
     </w:tbl>
     <w:p/>
+    <w:p/>
     <w:p>
+      <w:pPr>
+        <w:rPr>
+          <w:b/>
+        </w:rPr>
+      </w:pPr>
+      <w:r>
+        <w:rPr>
+          <w:b/>
+        </w:rPr>
+        <w:t>Potential Questions</w:t>
+      </w:r>
+    </w:p>
+    <w:p>
+      <w:pPr>
+        <w:pStyle w:val="ListParagraph"/>
+        <w:numPr>
+          <w:ilvl w:val="0"/>
+          <w:numId w:val="2"/>
+        </w:numPr>
+      </w:pPr>
+      <w:r>
+        <w:t>Which company has the happiest employees?</w:t>
+      </w:r>
+    </w:p>
+    <w:p>
+      <w:pPr>
+        <w:pStyle w:val="ListParagraph"/>
+        <w:numPr>
+          <w:ilvl w:val="0"/>
+          <w:numId w:val="2"/>
+        </w:numPr>
+      </w:pPr>
+      <w:r>
+        <w:t xml:space="preserve">What are the most prominent </w:t>
+      </w:r>
+      <w:r>
+        <w:t>positive</w:t>
+      </w:r>
+      <w:r>
+        <w:t xml:space="preserve"> aspects of working for each company?</w:t>
+      </w:r>
+    </w:p>
+    <w:p>
+      <w:pPr>
+        <w:pStyle w:val="ListParagraph"/>
+        <w:numPr>
+          <w:ilvl w:val="0"/>
+          <w:numId w:val="2"/>
+        </w:numPr>
+      </w:pPr>
+      <w:r>
+        <w:t>What are the most prominent negative aspects of working for each company?</w:t>
+      </w:r>
+    </w:p>
+    <w:p>
+      <w:pPr>
+        <w:pStyle w:val="ListParagraph"/>
+        <w:numPr>
+          <w:ilvl w:val="0"/>
+          <w:numId w:val="2"/>
+        </w:numPr>
+      </w:pPr>
+      <w:r>
+        <w:t>Are anonymous (hidden job title) reviews more negative than non-anonymous reviews?</w:t>
+      </w:r>
+    </w:p>
+    <w:p>
+      <w:pPr>
+        <w:pStyle w:val="ListParagraph"/>
+        <w:numPr>
+          <w:ilvl w:val="0"/>
+          <w:numId w:val="2"/>
+        </w:numPr>
+      </w:pPr>
+      <w:r>
+        <w:t>Does the sentiment of reviews differ between locations?</w:t>
+      </w:r>
+    </w:p>
+    <w:p>
+      <w:pPr>
+        <w:pStyle w:val="ListParagraph"/>
+        <w:numPr>
+          <w:ilvl w:val="1"/>
+          <w:numId w:val="2"/>
+        </w:numPr>
+      </w:pPr>
+      <w:r>
+        <w:t>i.e. are people more happy working at Google’s headquarters in Mountain View, than in alternative locations?</w:t>
+      </w:r>
+    </w:p>
+    <w:p>
+      <w:pPr>
+        <w:pStyle w:val="ListParagraph"/>
+        <w:numPr>
+          <w:ilvl w:val="0"/>
+          <w:numId w:val="2"/>
+        </w:numPr>
+      </w:pPr>
+      <w:r>
+        <w:t>Are we able tell how positive (negative) the review would be solely based on the summary of the review?</w:t>
+      </w:r>
+    </w:p>
+    <w:p>
+      <w:pPr>
+        <w:pStyle w:val="ListParagraph"/>
+        <w:numPr>
+          <w:ilvl w:val="0"/>
+          <w:numId w:val="2"/>
+        </w:numPr>
+      </w:pPr>
+      <w:r>
+        <w:t>Are there specific types of employees (job roles) which are more satisfied than others?</w:t>
+      </w:r>
       <w:bookmarkStart w:id="0" w:name="_GoBack"/>
       <w:bookmarkEnd w:id="0"/>
     </w:p>
+    <w:p/>
     <w:sectPr>
       <w:pgSz w:w="11900" w:h="16820"/>
       <w:pgMar w:top="1417" w:right="1417" w:bottom="1417" w:left="1417" w:header="709" w:footer="709" w:gutter="0"/>
@@ -811,6 +900,119 @@
 <file path=word/numbering.xml><?xml version="1.0" encoding="utf-8"?>
 <w:numbering xmlns:wpc="http://schemas.microsoft.com/office/word/2010/wordprocessingCanvas" xmlns:cx="http://schemas.microsoft.com/office/drawing/2014/chartex" xmlns:cx1="http://schemas.microsoft.com/office/drawing/2015/9/8/chartex" xmlns:cx2="http://schemas.microsoft.com/office/drawing/2015/10/21/chartex" xmlns:cx3="http://schemas.microsoft.com/office/drawing/2016/5/9/chartex" xmlns:cx4="http://schemas.microsoft.com/office/drawing/2016/5/10/chartex" xmlns:cx5="http://schemas.microsoft.com/office/drawing/2016/5/11/chartex" xmlns:cx6="http://schemas.microsoft.com/office/drawing/2016/5/12/chartex" xmlns:cx7="http://schemas.microsoft.com/office/drawing/2016/5/13/chartex" xmlns:cx8="http://schemas.microsoft.com/office/drawing/2016/5/14/chartex" xmlns:mc="http://schemas.openxmlformats.org/markup-compatibility/2006" xmlns:aink="http://schemas.microsoft.com/office/drawing/2016/ink" xmlns:am3d="http://schemas.microsoft.com/office/drawing/2017/model3d" xmlns:o="urn:schemas-microsoft-com:office:office" xmlns:r="http://schemas.openxmlformats.org/officeDocument/2006/relationships" xmlns:m="http://schemas.openxmlformats.org/officeDocument/2006/math" xmlns:v="urn:schemas-microsoft-com:vml" xmlns:wp14="http://schemas.microsoft.com/office/word/2010/wordprocessingDrawing" xmlns:wp="http://schemas.openxmlformats.org/drawingml/2006/wordprocessingDrawing" xmlns:w10="urn:schemas-microsoft-com:office:word" xmlns:w="http://schemas.openxmlformats.org/wordprocessingml/2006/main" xmlns:w14="http://schemas.microsoft.com/office/word/2010/wordml" xmlns:w15="http://schemas.microsoft.com/office/word/2012/wordml" xmlns:w16cid="http://schemas.microsoft.com/office/word/2016/wordml/cid" xmlns:w16se="http://schemas.microsoft.com/office/word/2015/wordml/symex" xmlns:wpg="http://schemas.microsoft.com/office/word/2010/wordprocessingGroup" xmlns:wpi="http://schemas.microsoft.com/office/word/2010/wordprocessingInk" xmlns:wne="http://schemas.microsoft.com/office/word/2006/wordml" xmlns:wps="http://schemas.microsoft.com/office/word/2010/wordprocessingShape" mc:Ignorable="w14 w15 w16se w16cid wp14">
   <w:abstractNum w:abstractNumId="0" w15:restartNumberingAfterBreak="0">
+    <w:nsid w:val="13793592"/>
+    <w:multiLevelType w:val="hybridMultilevel"/>
+    <w:tmpl w:val="9E8AA7D2"/>
+    <w:lvl w:ilvl="0" w:tplc="04090001">
+      <w:start w:val="1"/>
+      <w:numFmt w:val="bullet"/>
+      <w:lvlText w:val=""/>
+      <w:lvlJc w:val="left"/>
+      <w:pPr>
+        <w:ind w:left="720" w:hanging="360"/>
+      </w:pPr>
+      <w:rPr>
+        <w:rFonts w:ascii="Symbol" w:hAnsi="Symbol" w:hint="default"/>
+      </w:rPr>
+    </w:lvl>
+    <w:lvl w:ilvl="1" w:tplc="04090003">
+      <w:start w:val="1"/>
+      <w:numFmt w:val="bullet"/>
+      <w:lvlText w:val="o"/>
+      <w:lvlJc w:val="left"/>
+      <w:pPr>
+        <w:ind w:left="1440" w:hanging="360"/>
+      </w:pPr>
+      <w:rPr>
+        <w:rFonts w:ascii="Courier New" w:hAnsi="Courier New" w:cs="Courier New" w:hint="default"/>
+      </w:rPr>
+    </w:lvl>
+    <w:lvl w:ilvl="2" w:tplc="04090005" w:tentative="1">
+      <w:start w:val="1"/>
+      <w:numFmt w:val="bullet"/>
+      <w:lvlText w:val=""/>
+      <w:lvlJc w:val="left"/>
+      <w:pPr>
+        <w:ind w:left="2160" w:hanging="360"/>
+      </w:pPr>
+      <w:rPr>
+        <w:rFonts w:ascii="Wingdings" w:hAnsi="Wingdings" w:hint="default"/>
+      </w:rPr>
+    </w:lvl>
+    <w:lvl w:ilvl="3" w:tplc="04090001" w:tentative="1">
+      <w:start w:val="1"/>
+      <w:numFmt w:val="bullet"/>
+      <w:lvlText w:val=""/>
+      <w:lvlJc w:val="left"/>
+      <w:pPr>
+        <w:ind w:left="2880" w:hanging="360"/>
+      </w:pPr>
+      <w:rPr>
+        <w:rFonts w:ascii="Symbol" w:hAnsi="Symbol" w:hint="default"/>
+      </w:rPr>
+    </w:lvl>
+    <w:lvl w:ilvl="4" w:tplc="04090003" w:tentative="1">
+      <w:start w:val="1"/>
+      <w:numFmt w:val="bullet"/>
+      <w:lvlText w:val="o"/>
+      <w:lvlJc w:val="left"/>
+      <w:pPr>
+        <w:ind w:left="3600" w:hanging="360"/>
+      </w:pPr>
+      <w:rPr>
+        <w:rFonts w:ascii="Courier New" w:hAnsi="Courier New" w:cs="Courier New" w:hint="default"/>
+      </w:rPr>
+    </w:lvl>
+    <w:lvl w:ilvl="5" w:tplc="04090005" w:tentative="1">
+      <w:start w:val="1"/>
+      <w:numFmt w:val="bullet"/>
+      <w:lvlText w:val=""/>
+      <w:lvlJc w:val="left"/>
+      <w:pPr>
+        <w:ind w:left="4320" w:hanging="360"/>
+      </w:pPr>
+      <w:rPr>
+        <w:rFonts w:ascii="Wingdings" w:hAnsi="Wingdings" w:hint="default"/>
+      </w:rPr>
+    </w:lvl>
+    <w:lvl w:ilvl="6" w:tplc="04090001" w:tentative="1">
+      <w:start w:val="1"/>
+      <w:numFmt w:val="bullet"/>
+      <w:lvlText w:val=""/>
+      <w:lvlJc w:val="left"/>
+      <w:pPr>
+        <w:ind w:left="5040" w:hanging="360"/>
+      </w:pPr>
+      <w:rPr>
+        <w:rFonts w:ascii="Symbol" w:hAnsi="Symbol" w:hint="default"/>
+      </w:rPr>
+    </w:lvl>
+    <w:lvl w:ilvl="7" w:tplc="04090003" w:tentative="1">
+      <w:start w:val="1"/>
+      <w:numFmt w:val="bullet"/>
+      <w:lvlText w:val="o"/>
+      <w:lvlJc w:val="left"/>
+      <w:pPr>
+        <w:ind w:left="5760" w:hanging="360"/>
+      </w:pPr>
+      <w:rPr>
+        <w:rFonts w:ascii="Courier New" w:hAnsi="Courier New" w:cs="Courier New" w:hint="default"/>
+      </w:rPr>
+    </w:lvl>
+    <w:lvl w:ilvl="8" w:tplc="04090005" w:tentative="1">
+      <w:start w:val="1"/>
+      <w:numFmt w:val="bullet"/>
+      <w:lvlText w:val=""/>
+      <w:lvlJc w:val="left"/>
+      <w:pPr>
+        <w:ind w:left="6480" w:hanging="360"/>
+      </w:pPr>
+      <w:rPr>
+        <w:rFonts w:ascii="Wingdings" w:hAnsi="Wingdings" w:hint="default"/>
+      </w:rPr>
+    </w:lvl>
+  </w:abstractNum>
+  <w:abstractNum w:abstractNumId="1" w15:restartNumberingAfterBreak="0">
     <w:nsid w:val="687A4F2B"/>
     <w:multiLevelType w:val="hybridMultilevel"/>
     <w:tmpl w:val="BAB2F8CE"/>
@@ -900,6 +1102,9 @@
     </w:lvl>
   </w:abstractNum>
   <w:num w:numId="1">
+    <w:abstractNumId w:val="1"/>
+  </w:num>
+  <w:num w:numId="2">
     <w:abstractNumId w:val="0"/>
   </w:num>
 </w:numbering>

</xml_diff>